<commit_message>
fix login bug in web pages
</commit_message>
<xml_diff>
--- a/docs/databaseStrucure.docx
+++ b/docs/databaseStrucure.docx
@@ -111,8 +111,10 @@
           </w:tcPr>
           <w:p>
             <w:r>
-              <w:t>Id</w:t>
+              <w:t>lid</w:t>
             </w:r>
+            <w:bookmarkStart w:id="0" w:name="_GoBack"/>
+            <w:bookmarkEnd w:id="0"/>
           </w:p>
         </w:tc>
         <w:tc>
@@ -225,10 +227,7 @@
         </w:tc>
       </w:tr>
     </w:tbl>
-    <w:p>
-      <w:bookmarkStart w:id="0" w:name="_GoBack"/>
-      <w:bookmarkEnd w:id="0"/>
-    </w:p>
+    <w:p/>
     <w:sectPr>
       <w:pgSz w:w="12240" w:h="15840"/>
       <w:pgMar w:top="1440" w:right="1440" w:bottom="1440" w:left="1440" w:header="720" w:footer="720" w:gutter="0"/>

</xml_diff>